<commit_message>
tapahtuman lisäys ja poisto
</commit_message>
<xml_diff>
--- a/doc/dokumentaatio.docx
+++ b/doc/dokumentaatio.docx
@@ -1695,18 +1695,12 @@
     <w:p/>
     <w:p/>
     <w:p>
+      <w:pPr>
+        <w:pStyle w:val="Otsikko1"/>
+      </w:pPr>
       <w:r>
         <w:br w:type="page"/>
       </w:r>
-      <w:r>
-        <w:lastRenderedPageBreak/>
-        <w:br w:type="page"/>
-      </w:r>
-    </w:p>
-    <w:p>
-      <w:pPr>
-        <w:pStyle w:val="Otsikko1"/>
-      </w:pPr>
       <w:r>
         <w:lastRenderedPageBreak/>
         <w:t>Relaatiotietokantakaavio</w:t>
@@ -1771,6 +1765,145 @@
       </w:r>
     </w:p>
     <w:p>
+      <w:pPr>
+        <w:pStyle w:val="Otsikko1"/>
+      </w:pPr>
+      <w:r>
+        <w:br w:type="page"/>
+      </w:r>
+      <w:r>
+        <w:lastRenderedPageBreak/>
+        <w:t>Järjestelmän yleisrakenne</w:t>
+      </w:r>
+    </w:p>
+    <w:p/>
+    <w:p/>
+    <w:p>
+      <w:r>
+        <w:t>Tietokantasovellusta tehdessä on noudat</w:t>
+      </w:r>
+      <w:r>
+        <w:t xml:space="preserve">ettu </w:t>
+      </w:r>
+      <w:proofErr w:type="spellStart"/>
+      <w:r>
+        <w:t>MVC-mallia</w:t>
+      </w:r>
+      <w:proofErr w:type="spellEnd"/>
+      <w:r>
+        <w:t xml:space="preserve">. Kontrollerit sijaitsevat (toistaiseksi) hakemiston juuressa, näkymät ja mallit puolestaan hakemistoissa </w:t>
+      </w:r>
+      <w:proofErr w:type="spellStart"/>
+      <w:r>
+        <w:t>views</w:t>
+      </w:r>
+      <w:proofErr w:type="spellEnd"/>
+      <w:r>
+        <w:t xml:space="preserve"> ja </w:t>
+      </w:r>
+      <w:proofErr w:type="spellStart"/>
+      <w:r>
+        <w:t>models</w:t>
+      </w:r>
+      <w:proofErr w:type="spellEnd"/>
+      <w:r>
+        <w:t>. Käytetyt apukirjastot on sijoit</w:t>
+      </w:r>
+      <w:r>
+        <w:t>ettu</w:t>
+      </w:r>
+      <w:r>
+        <w:br/>
+        <w:t>hakemistoon lib.</w:t>
+      </w:r>
+      <w:r>
+        <w:t xml:space="preserve"> </w:t>
+      </w:r>
+      <w:r>
+        <w:br w:type="page"/>
+      </w:r>
+    </w:p>
+    <w:p>
+      <w:pPr>
+        <w:pStyle w:val="Otsikko1"/>
+      </w:pPr>
+      <w:r>
+        <w:lastRenderedPageBreak/>
+        <w:t>Käyttöliittymä ja järjestelmän komponentit</w:t>
+      </w:r>
+    </w:p>
+    <w:p/>
+    <w:p>
+      <w:bookmarkStart w:id="0" w:name="_GoBack"/>
+      <w:bookmarkEnd w:id="0"/>
+    </w:p>
+    <w:p>
+      <w:r>
+        <w:rPr>
+          <w:noProof/>
+          <w:lang w:eastAsia="fi-FI"/>
+        </w:rPr>
+        <w:drawing>
+          <wp:inline distT="0" distB="0" distL="0" distR="0" wp14:anchorId="7F8737F5" wp14:editId="017AC11F">
+            <wp:extent cx="6114415" cy="3521075"/>
+            <wp:effectExtent l="0" t="0" r="635" b="3175"/>
+            <wp:docPr id="4" name="Kuva 4" descr="C:\Users\hilla\Fuksipassi-2014\doc\kayttoliittyma-nakymakaavio.jpg"/>
+            <wp:cNvGraphicFramePr>
+              <a:graphicFrameLocks xmlns:a="http://schemas.openxmlformats.org/drawingml/2006/main" noChangeAspect="1"/>
+            </wp:cNvGraphicFramePr>
+            <a:graphic xmlns:a="http://schemas.openxmlformats.org/drawingml/2006/main">
+              <a:graphicData uri="http://schemas.openxmlformats.org/drawingml/2006/picture">
+                <pic:pic xmlns:pic="http://schemas.openxmlformats.org/drawingml/2006/picture">
+                  <pic:nvPicPr>
+                    <pic:cNvPr id="0" name="Picture 1" descr="C:\Users\hilla\Fuksipassi-2014\doc\kayttoliittyma-nakymakaavio.jpg"/>
+                    <pic:cNvPicPr>
+                      <a:picLocks noChangeAspect="1" noChangeArrowheads="1"/>
+                    </pic:cNvPicPr>
+                  </pic:nvPicPr>
+                  <pic:blipFill>
+                    <a:blip r:embed="rId9">
+                      <a:extLst>
+                        <a:ext uri="{28A0092B-C50C-407E-A947-70E740481C1C}">
+                          <a14:useLocalDpi xmlns:a14="http://schemas.microsoft.com/office/drawing/2010/main" val="0"/>
+                        </a:ext>
+                      </a:extLst>
+                    </a:blip>
+                    <a:srcRect/>
+                    <a:stretch>
+                      <a:fillRect/>
+                    </a:stretch>
+                  </pic:blipFill>
+                  <pic:spPr bwMode="auto">
+                    <a:xfrm>
+                      <a:off x="0" y="0"/>
+                      <a:ext cx="6114415" cy="3521075"/>
+                    </a:xfrm>
+                    <a:prstGeom prst="rect">
+                      <a:avLst/>
+                    </a:prstGeom>
+                    <a:noFill/>
+                    <a:ln>
+                      <a:noFill/>
+                    </a:ln>
+                  </pic:spPr>
+                </pic:pic>
+              </a:graphicData>
+            </a:graphic>
+          </wp:inline>
+        </w:drawing>
+      </w:r>
+    </w:p>
+    <w:p>
+      <w:pPr>
+        <w:rPr>
+          <w:rFonts w:asciiTheme="majorHAnsi" w:eastAsiaTheme="majorEastAsia" w:hAnsiTheme="majorHAnsi" w:cstheme="majorBidi"/>
+          <w:b/>
+          <w:bCs/>
+          <w:color w:val="365F91" w:themeColor="accent1" w:themeShade="BF"/>
+          <w:sz w:val="28"/>
+          <w:szCs w:val="28"/>
+        </w:rPr>
+      </w:pPr>
       <w:r>
         <w:br w:type="page"/>
       </w:r>
@@ -1830,7 +1963,7 @@
     </w:p>
     <w:p/>
     <w:p>
-      <w:hyperlink r:id="rId9" w:history="1">
+      <w:hyperlink r:id="rId10" w:history="1">
         <w:r>
           <w:rPr>
             <w:rStyle w:val="Hyperlinkki"/>
@@ -1863,10 +1996,7 @@
         <w:t>Kirjaudu sisään tunnuksilla:</w:t>
       </w:r>
     </w:p>
-    <w:p>
-      <w:bookmarkStart w:id="0" w:name="_GoBack"/>
-      <w:bookmarkEnd w:id="0"/>
-    </w:p>
+    <w:p/>
     <w:p>
       <w:proofErr w:type="spellStart"/>
       <w:r>

</xml_diff>